<commit_message>
Added NN_2Opt to Planning tech doc
</commit_message>
<xml_diff>
--- a/Technical/documentation/Fall2015FinalReports/Technical Documentation/Planning_PRMupdates.docx
+++ b/Technical/documentation/Fall2015FinalReports/Technical Documentation/Planning_PRMupdates.docx
@@ -159,7 +159,15 @@
       </w:r>
     </w:p>
     <w:p>
-      <w:r>
+      <w:pPr>
+        <w:rPr>
+          <w:b/>
+        </w:rPr>
+      </w:pPr>
+      <w:r>
+        <w:rPr>
+          <w:b/>
+        </w:rPr>
         <w:t>A*/Voronoi</w:t>
       </w:r>
     </w:p>
@@ -846,10 +854,16 @@
     </w:p>
     <w:p>
       <w:r>
+        <w:rPr>
+          <w:b/>
+        </w:rPr>
         <w:lastRenderedPageBreak/>
         <w:t>Probabilistic Roadmap</w:t>
       </w:r>
       <w:r>
+        <w:rPr>
+          <w:b/>
+        </w:rPr>
         <w:t xml:space="preserve"> (PRM)</w:t>
       </w:r>
       <w:r>
@@ -864,7 +878,6 @@
         </w:r>
       </w:hyperlink>
     </w:p>
-    <w:p/>
     <w:p>
       <w:pPr>
         <w:jc w:val="both"/>
@@ -882,10 +895,7 @@
         <w:t>ing</w:t>
       </w:r>
       <w:r>
-        <w:t xml:space="preserve"> possible</w:t>
-      </w:r>
-      <w:r>
-        <w:t xml:space="preserve"> robot configurations at random with some probabilistic distribution</w:t>
+        <w:t xml:space="preserve"> possible robot configurations at random with some probabilistic distribution</w:t>
       </w:r>
       <w:r>
         <w:t xml:space="preserve"> in an</w:t>
@@ -928,11 +938,6 @@
       </w:r>
       <w:r>
         <w:t xml:space="preserve">. </w:t>
-      </w:r>
-    </w:p>
-    <w:p>
-      <w:r>
-        <w:t>Inputs:</w:t>
       </w:r>
     </w:p>
     <w:p>
@@ -994,7 +999,7 @@
         <mc:AlternateContent>
           <mc:Choice Requires="wps">
             <w:drawing>
-              <wp:anchor distT="0" distB="0" distL="114300" distR="114300" simplePos="0" relativeHeight="251664384" behindDoc="0" locked="0" layoutInCell="1" allowOverlap="1" wp14:anchorId="33A9E579" wp14:editId="17D517D2">
+              <wp:anchor distT="0" distB="0" distL="114300" distR="114300" simplePos="0" relativeHeight="251661312" behindDoc="0" locked="0" layoutInCell="1" allowOverlap="1" wp14:anchorId="33A9E579" wp14:editId="17D517D2">
                 <wp:simplePos x="0" y="0"/>
                 <wp:positionH relativeFrom="column">
                   <wp:posOffset>4514850</wp:posOffset>
@@ -1069,7 +1074,7 @@
                 <v:stroke joinstyle="miter"/>
                 <v:path gradientshapeok="t" o:connecttype="rect"/>
               </v:shapetype>
-              <v:shape id="Text Box 16" o:spid="_x0000_s1026" type="#_x0000_t202" style="position:absolute;left:0;text-align:left;margin-left:355.5pt;margin-top:160.4pt;width:1in;height:18pt;z-index:251664384;visibility:visible;mso-wrap-style:none;mso-height-percent:0;mso-wrap-distance-left:9pt;mso-wrap-distance-top:0;mso-wrap-distance-right:9pt;mso-wrap-distance-bottom:0;mso-position-horizontal:absolute;mso-position-horizontal-relative:text;mso-position-vertical:absolute;mso-position-vertical-relative:text;mso-height-percent:0;mso-height-relative:margin;v-text-anchor:top" o:gfxdata="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" filled="f" stroked="f" strokeweight=".5pt">
+              <v:shape id="Text Box 16" o:spid="_x0000_s1026" type="#_x0000_t202" style="position:absolute;left:0;text-align:left;margin-left:355.5pt;margin-top:160.4pt;width:1in;height:18pt;z-index:251661312;visibility:visible;mso-wrap-style:none;mso-height-percent:0;mso-wrap-distance-left:9pt;mso-wrap-distance-top:0;mso-wrap-distance-right:9pt;mso-wrap-distance-bottom:0;mso-position-horizontal:absolute;mso-position-horizontal-relative:text;mso-position-vertical:absolute;mso-position-vertical-relative:text;mso-height-percent:0;mso-height-relative:margin;v-text-anchor:top" o:gfxdata="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" filled="f" stroked="f" strokeweight=".5pt">
                 <v:textbox>
                   <w:txbxContent>
                     <w:p>
@@ -1091,7 +1096,7 @@
         <mc:AlternateContent>
           <mc:Choice Requires="wps">
             <w:drawing>
-              <wp:anchor distT="0" distB="0" distL="114300" distR="114300" simplePos="0" relativeHeight="251662336" behindDoc="0" locked="0" layoutInCell="1" allowOverlap="1">
+              <wp:anchor distT="0" distB="0" distL="114300" distR="114300" simplePos="0" relativeHeight="251659264" behindDoc="0" locked="0" layoutInCell="1" allowOverlap="1">
                 <wp:simplePos x="0" y="0"/>
                 <wp:positionH relativeFrom="column">
                   <wp:posOffset>1104900</wp:posOffset>
@@ -1162,7 +1167,7 @@
           </mc:Choice>
           <mc:Fallback>
             <w:pict>
-              <v:shape id="Text Box 15" o:spid="_x0000_s1027" type="#_x0000_t202" style="position:absolute;left:0;text-align:left;margin-left:87pt;margin-top:84.65pt;width:1in;height:18pt;z-index:251662336;visibility:visible;mso-wrap-style:none;mso-height-percent:0;mso-wrap-distance-left:9pt;mso-wrap-distance-top:0;mso-wrap-distance-right:9pt;mso-wrap-distance-bottom:0;mso-position-horizontal:absolute;mso-position-horizontal-relative:text;mso-position-vertical:absolute;mso-position-vertical-relative:text;mso-height-percent:0;mso-height-relative:margin;v-text-anchor:top" o:gfxdata="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" filled="f" stroked="f" strokeweight=".5pt">
+              <v:shape id="Text Box 15" o:spid="_x0000_s1027" type="#_x0000_t202" style="position:absolute;left:0;text-align:left;margin-left:87pt;margin-top:84.65pt;width:1in;height:18pt;z-index:251659264;visibility:visible;mso-wrap-style:none;mso-height-percent:0;mso-wrap-distance-left:9pt;mso-wrap-distance-top:0;mso-wrap-distance-right:9pt;mso-wrap-distance-bottom:0;mso-position-horizontal:absolute;mso-position-horizontal-relative:text;mso-position-vertical:absolute;mso-position-vertical-relative:text;mso-height-percent:0;mso-height-relative:margin;v-text-anchor:top" o:gfxdata="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" filled="f" stroked="f" strokeweight=".5pt">
                 <v:textbox>
                   <w:txbxContent>
                     <w:p>
@@ -1280,11 +1285,6 @@
       </w:r>
       <w:r>
         <w:t xml:space="preserve"> is a 300 row x 600 column array where each cell represents an inch. The cells in red (obstacles) contain a value of 1 and whitespace representing open space contains values of 0. The start and goal points are denoted with yellow stars.</w:t>
-      </w:r>
-    </w:p>
-    <w:p>
-      <w:r>
-        <w:t>Outputs:</w:t>
       </w:r>
     </w:p>
     <w:p>
@@ -1536,10 +1536,308 @@
       <w:r>
         <w:t>The disadvantages of the PRM planner are its speed and its reliance on random node placement. In order to increase the probability of finding a path from the start point to the goal point, it is necessary to increase the number of nodes on the roadmap which increase the computing cost. In certain cases, it is possible that the geometry of the space is sufficiently complex that no node connections can be made between the start and goal configurations in which case the space would need to be resampled.</w:t>
       </w:r>
-      <w:bookmarkStart w:id="6" w:name="_GoBack"/>
+    </w:p>
+    <w:p/>
+    <w:p>
+      <w:pPr>
+        <w:rPr>
+          <w:b/>
+        </w:rPr>
+      </w:pPr>
+      <w:r>
+        <w:rPr>
+          <w:b/>
+        </w:rPr>
+        <w:t>Coverage Path Planning Solution – Nearest Neighbor (NN) + 2Opt</w:t>
+      </w:r>
+    </w:p>
+    <w:p>
+      <w:r>
+        <w:t xml:space="preserve">Coverage path planning is motivated by </w:t>
+      </w:r>
+      <w:r>
+        <w:t>the need for the quadcopter to cover sufficient amount of space in a building to find a target. It is important that coverage path is short enough that the vehicle endurance time allows for the path to be completed. Therefore, processing speed and path efficiency are important to the design of the coverage solution. To fulfill the project needs, a Nearest Neighbor (NN) method is used with a 2Opt optimization.</w:t>
+      </w:r>
+    </w:p>
+    <w:p>
+      <w:r>
+        <w:t xml:space="preserve">The NN method works by auto-generating an evenly spaced set of goal points in </w:t>
+      </w:r>
+      <w:r>
+        <w:t>the target space, discarding any of those points that collide with known obstacles. At this point, the calculated roadmap containing nodes and collision-free paths is loaded and each goal point is mapped to its nearest roadmap node. The A* algorithm can then be used to generate an adjacency matrix which contains information regarding the cost of traversing the roadmap from one node to every other node. Once the costs are known, NN can be used to determine the most efficient way to visit each goal once.</w:t>
+      </w:r>
+    </w:p>
+    <w:p>
+      <w:r>
+        <w:t>NN works iteratively on each goal point, searching for the nearest goal to the current position based on the A* cost. Once that goal is found, NN sets the next goal as the closest node to its new position</w:t>
+      </w:r>
+      <w:r>
+        <w:t>,</w:t>
+      </w:r>
+      <w:r>
+        <w:t xml:space="preserve"> excluding the set of previously-visited nodes.</w:t>
+      </w:r>
+      <w:r>
+        <w:t xml:space="preserve"> Once a full path is computed, 2Opt optimization analyzes the path to find any cross-over and fixes them as shown in </w:t>
+      </w:r>
+      <w:r>
+        <w:fldChar w:fldCharType="begin"/>
+      </w:r>
+      <w:r>
+        <w:instrText xml:space="preserve"> REF _Ref437592396 \h </w:instrText>
+      </w:r>
+      <w:r>
+        <w:fldChar w:fldCharType="separate"/>
+      </w:r>
+      <w:r>
+        <w:t xml:space="preserve">Figure </w:t>
+      </w:r>
+      <w:r>
+        <w:rPr>
+          <w:noProof/>
+        </w:rPr>
+        <w:t>7</w:t>
+      </w:r>
+      <w:r>
+        <w:fldChar w:fldCharType="end"/>
+      </w:r>
+      <w:r>
+        <w:t>.</w:t>
+      </w:r>
+    </w:p>
+    <w:p/>
+    <w:p>
+      <w:pPr>
+        <w:keepNext/>
+        <w:jc w:val="center"/>
+      </w:pPr>
+      <w:r>
+        <w:rPr>
+          <w:noProof/>
+        </w:rPr>
+        <mc:AlternateContent>
+          <mc:Choice Requires="wps">
+            <w:drawing>
+              <wp:inline distT="0" distB="0" distL="0" distR="0" wp14:anchorId="7F3C5BCC" wp14:editId="499AA3EF">
+                <wp:extent cx="914400" cy="1838325"/>
+                <wp:effectExtent l="0" t="0" r="19685" b="28575"/>
+                <wp:docPr id="48" name="Text Box 48"/>
+                <wp:cNvGraphicFramePr/>
+                <a:graphic xmlns:a="http://schemas.openxmlformats.org/drawingml/2006/main">
+                  <a:graphicData uri="http://schemas.microsoft.com/office/word/2010/wordprocessingShape">
+                    <wps:wsp>
+                      <wps:cNvSpPr txBox="1"/>
+                      <wps:spPr>
+                        <a:xfrm>
+                          <a:off x="0" y="0"/>
+                          <a:ext cx="914400" cy="1838325"/>
+                        </a:xfrm>
+                        <a:prstGeom prst="rect">
+                          <a:avLst/>
+                        </a:prstGeom>
+                        <a:solidFill>
+                          <a:schemeClr val="lt1"/>
+                        </a:solidFill>
+                        <a:ln w="6350">
+                          <a:solidFill>
+                            <a:prstClr val="black"/>
+                          </a:solidFill>
+                        </a:ln>
+                        <a:effectLst/>
+                      </wps:spPr>
+                      <wps:style>
+                        <a:lnRef idx="0">
+                          <a:schemeClr val="accent1"/>
+                        </a:lnRef>
+                        <a:fillRef idx="0">
+                          <a:schemeClr val="accent1"/>
+                        </a:fillRef>
+                        <a:effectRef idx="0">
+                          <a:schemeClr val="accent1"/>
+                        </a:effectRef>
+                        <a:fontRef idx="minor">
+                          <a:schemeClr val="dk1"/>
+                        </a:fontRef>
+                      </wps:style>
+                      <wps:txbx>
+                        <w:txbxContent>
+                          <w:p>
+                            <w:r>
+                              <w:rPr>
+                                <w:noProof/>
+                              </w:rPr>
+                              <w:drawing>
+                                <wp:inline distT="0" distB="0" distL="0" distR="0" wp14:anchorId="29257A0F" wp14:editId="1DC847C6">
+                                  <wp:extent cx="4105275" cy="1733550"/>
+                                  <wp:effectExtent l="0" t="0" r="9525" b="0"/>
+                                  <wp:docPr id="49" name="Picture 49"/>
+                                  <wp:cNvGraphicFramePr>
+                                    <a:graphicFrameLocks xmlns:a="http://schemas.openxmlformats.org/drawingml/2006/main" noChangeAspect="1"/>
+                                  </wp:cNvGraphicFramePr>
+                                  <a:graphic xmlns:a="http://schemas.openxmlformats.org/drawingml/2006/main">
+                                    <a:graphicData uri="http://schemas.openxmlformats.org/drawingml/2006/picture">
+                                      <pic:pic xmlns:pic="http://schemas.openxmlformats.org/drawingml/2006/picture">
+                                        <pic:nvPicPr>
+                                          <pic:cNvPr id="0" name="Picture 1"/>
+                                          <pic:cNvPicPr>
+                                            <a:picLocks noChangeAspect="1" noChangeArrowheads="1"/>
+                                          </pic:cNvPicPr>
+                                        </pic:nvPicPr>
+                                        <pic:blipFill>
+                                          <a:blip r:embed="rId13">
+                                            <a:extLst>
+                                              <a:ext uri="{28A0092B-C50C-407E-A947-70E740481C1C}">
+                                                <a14:useLocalDpi xmlns:a14="http://schemas.microsoft.com/office/drawing/2010/main" val="0"/>
+                                              </a:ext>
+                                            </a:extLst>
+                                          </a:blip>
+                                          <a:srcRect/>
+                                          <a:stretch>
+                                            <a:fillRect/>
+                                          </a:stretch>
+                                        </pic:blipFill>
+                                        <pic:spPr bwMode="auto">
+                                          <a:xfrm>
+                                            <a:off x="0" y="0"/>
+                                            <a:ext cx="4105275" cy="1733550"/>
+                                          </a:xfrm>
+                                          <a:prstGeom prst="rect">
+                                            <a:avLst/>
+                                          </a:prstGeom>
+                                          <a:noFill/>
+                                          <a:ln>
+                                            <a:noFill/>
+                                          </a:ln>
+                                        </pic:spPr>
+                                      </pic:pic>
+                                    </a:graphicData>
+                                  </a:graphic>
+                                </wp:inline>
+                              </w:drawing>
+                            </w:r>
+                          </w:p>
+                        </w:txbxContent>
+                      </wps:txbx>
+                      <wps:bodyPr rot="0" spcFirstLastPara="0" vertOverflow="overflow" horzOverflow="overflow" vert="horz" wrap="none" lIns="91440" tIns="45720" rIns="91440" bIns="45720" numCol="1" spcCol="0" rtlCol="0" fromWordArt="0" anchor="t" anchorCtr="0" forceAA="0" compatLnSpc="1">
+                        <a:prstTxWarp prst="textNoShape">
+                          <a:avLst/>
+                        </a:prstTxWarp>
+                        <a:noAutofit/>
+                      </wps:bodyPr>
+                    </wps:wsp>
+                  </a:graphicData>
+                </a:graphic>
+              </wp:inline>
+            </w:drawing>
+          </mc:Choice>
+          <mc:Fallback>
+            <w:pict>
+              <v:shape w14:anchorId="7F3C5BCC" id="Text Box 48" o:spid="_x0000_s1028" type="#_x0000_t202" style="width:1in;height:144.75pt;visibility:visible;mso-wrap-style:none;mso-left-percent:-10001;mso-top-percent:-10001;mso-position-horizontal:absolute;mso-position-horizontal-relative:char;mso-position-vertical:absolute;mso-position-vertical-relative:line;mso-left-percent:-10001;mso-top-percent:-10001;v-text-anchor:top" o:gfxdata="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" fillcolor="white [3201]" strokeweight=".5pt">
+                <v:textbox>
+                  <w:txbxContent>
+                    <w:p>
+                      <w:r>
+                        <w:rPr>
+                          <w:noProof/>
+                        </w:rPr>
+                        <w:drawing>
+                          <wp:inline distT="0" distB="0" distL="0" distR="0" wp14:anchorId="29257A0F" wp14:editId="1DC847C6">
+                            <wp:extent cx="4105275" cy="1733550"/>
+                            <wp:effectExtent l="0" t="0" r="9525" b="0"/>
+                            <wp:docPr id="49" name="Picture 49"/>
+                            <wp:cNvGraphicFramePr>
+                              <a:graphicFrameLocks xmlns:a="http://schemas.openxmlformats.org/drawingml/2006/main" noChangeAspect="1"/>
+                            </wp:cNvGraphicFramePr>
+                            <a:graphic xmlns:a="http://schemas.openxmlformats.org/drawingml/2006/main">
+                              <a:graphicData uri="http://schemas.openxmlformats.org/drawingml/2006/picture">
+                                <pic:pic xmlns:pic="http://schemas.openxmlformats.org/drawingml/2006/picture">
+                                  <pic:nvPicPr>
+                                    <pic:cNvPr id="0" name="Picture 1"/>
+                                    <pic:cNvPicPr>
+                                      <a:picLocks noChangeAspect="1" noChangeArrowheads="1"/>
+                                    </pic:cNvPicPr>
+                                  </pic:nvPicPr>
+                                  <pic:blipFill>
+                                    <a:blip r:embed="rId13">
+                                      <a:extLst>
+                                        <a:ext uri="{28A0092B-C50C-407E-A947-70E740481C1C}">
+                                          <a14:useLocalDpi xmlns:a14="http://schemas.microsoft.com/office/drawing/2010/main" val="0"/>
+                                        </a:ext>
+                                      </a:extLst>
+                                    </a:blip>
+                                    <a:srcRect/>
+                                    <a:stretch>
+                                      <a:fillRect/>
+                                    </a:stretch>
+                                  </pic:blipFill>
+                                  <pic:spPr bwMode="auto">
+                                    <a:xfrm>
+                                      <a:off x="0" y="0"/>
+                                      <a:ext cx="4105275" cy="1733550"/>
+                                    </a:xfrm>
+                                    <a:prstGeom prst="rect">
+                                      <a:avLst/>
+                                    </a:prstGeom>
+                                    <a:noFill/>
+                                    <a:ln>
+                                      <a:noFill/>
+                                    </a:ln>
+                                  </pic:spPr>
+                                </pic:pic>
+                              </a:graphicData>
+                            </a:graphic>
+                          </wp:inline>
+                        </w:drawing>
+                      </w:r>
+                    </w:p>
+                  </w:txbxContent>
+                </v:textbox>
+                <w10:anchorlock/>
+              </v:shape>
+            </w:pict>
+          </mc:Fallback>
+        </mc:AlternateContent>
+      </w:r>
+    </w:p>
+    <w:p>
+      <w:pPr>
+        <w:pStyle w:val="Caption"/>
+        <w:jc w:val="center"/>
+      </w:pPr>
+      <w:bookmarkStart w:id="6" w:name="_Ref437592396"/>
+      <w:r>
+        <w:t xml:space="preserve">Figure </w:t>
+      </w:r>
+      <w:r>
+        <w:fldChar w:fldCharType="begin"/>
+      </w:r>
+      <w:r>
+        <w:instrText xml:space="preserve"> SEQ Figure \* ARABIC </w:instrText>
+      </w:r>
+      <w:r>
+        <w:fldChar w:fldCharType="separate"/>
+      </w:r>
+      <w:r>
+        <w:rPr>
+          <w:noProof/>
+        </w:rPr>
+        <w:t>7</w:t>
+      </w:r>
+      <w:r>
+        <w:fldChar w:fldCharType="end"/>
+      </w:r>
       <w:bookmarkEnd w:id="6"/>
-    </w:p>
-    <w:p/>
+      <w:r>
+        <w:t>. 2Opt path optimization example.</w:t>
+      </w:r>
+    </w:p>
+    <w:p>
+      <w:r>
+        <w:t>The 2Opt is necessary because NN tends to diverge from some points when it only looks at the next closes node. 2Opt will process the path output by NN in order to generate a more efficient path.</w:t>
+      </w:r>
+      <w:bookmarkStart w:id="7" w:name="_GoBack"/>
+      <w:bookmarkEnd w:id="7"/>
+    </w:p>
     <w:sectPr>
       <w:pgSz w:w="12240" w:h="15840"/>
       <w:pgMar w:top="1440" w:right="1440" w:bottom="1440" w:left="1440" w:header="720" w:footer="720" w:gutter="0"/>
@@ -2388,7 +2686,7 @@
 </file>
 
 <file path=customXml/itemProps1.xml><?xml version="1.0" encoding="utf-8"?>
-<ds:datastoreItem xmlns:ds="http://schemas.openxmlformats.org/officeDocument/2006/customXml" ds:itemID="{A9580E4A-DD03-4D55-A21B-9597A128AEED}">
+<ds:datastoreItem xmlns:ds="http://schemas.openxmlformats.org/officeDocument/2006/customXml" ds:itemID="{3D1E8C63-BDC9-4879-B70F-FF07501668FD}">
   <ds:schemaRefs>
     <ds:schemaRef ds:uri="http://schemas.openxmlformats.org/officeDocument/2006/bibliography"/>
   </ds:schemaRefs>

</xml_diff>